<commit_message>
tweaks to assist docx conversion
</commit_message>
<xml_diff>
--- a/docus/paper-ckwaldes.docx
+++ b/docus/paper-ckwaldes.docx
@@ -4006,7 +4006,7 @@
               <w:jc w:val="right"/>
             </w:pPr>
             <w:r>
-              <w:t xml:space="preserve">(2.1)</w:t>
+              <w:t xml:space="preserve">(1)</w:t>
             </w:r>
           </w:p>
         </w:tc>
@@ -6292,21 +6292,7 @@
         <w:pStyle w:val="BodyText"/>
       </w:pPr>
       <w:r>
-        <w:t xml:space="preserve">Then, using our definition of fecundity at age,</w:t>
-      </w:r>
-      <w:r>
-        <w:t xml:space="preserve"> </w:t>
-      </w:r>
-      <w:hyperlink w:anchor="eq:fec-def">
-        <w:r>
-          <w:rPr>
-            <w:rStyle w:val="Hyperlink"/>
-          </w:rPr>
-          <w:t xml:space="preserve">[eq:fec-def]</w:t>
-        </w:r>
-      </w:hyperlink>
-      <w:r>
-        <w:t xml:space="preserve">,</w:t>
+        <w:t xml:space="preserve">Then, using our definition of fecundity at age, (1),</w:t>
       </w:r>
       <w:r>
         <w:t xml:space="preserve"> </w:t>
@@ -6701,7 +6687,7 @@
               <w:jc w:val="right"/>
             </w:pPr>
             <w:r>
-              <w:t xml:space="preserve">(2.2)</w:t>
+              <w:t xml:space="preserve">(2)</w:t>
             </w:r>
           </w:p>
         </w:tc>
@@ -7156,7 +7142,7 @@
               <w:jc w:val="right"/>
             </w:pPr>
             <w:r>
-              <w:t xml:space="preserve">(2.3)</w:t>
+              <w:t xml:space="preserve">(3)</w:t>
             </w:r>
           </w:p>
         </w:tc>
@@ -8614,7 +8600,7 @@
               <w:jc w:val="right"/>
             </w:pPr>
             <w:r>
-              <w:t xml:space="preserve">(2.4)</w:t>
+              <w:t xml:space="preserve">(4)</w:t>
             </w:r>
           </w:p>
         </w:tc>
@@ -9386,7 +9372,7 @@
               <w:jc w:val="right"/>
             </w:pPr>
             <w:r>
-              <w:t xml:space="preserve">(2.5)</w:t>
+              <w:t xml:space="preserve">(5)</w:t>
             </w:r>
           </w:p>
         </w:tc>
@@ -9607,7 +9593,14 @@
       <w:r>
         <w:t xml:space="preserve"> </w:t>
       </w:r>
-      <w:hyperlink w:anchor="sec:Deriv-Njy"/>
+      <w:hyperlink w:anchor="sec:Deriv-Njy">
+        <w:r>
+          <w:rPr>
+            <w:rStyle w:val="Hyperlink"/>
+          </w:rPr>
+          <w:t xml:space="preserve">C</w:t>
+        </w:r>
+      </w:hyperlink>
       <w:r>
         <w:t xml:space="preserve"> </w:t>
       </w:r>
@@ -9859,24 +9852,7 @@
         <w:pStyle w:val="BodyText"/>
       </w:pPr>
       <w:r>
-        <w:t xml:space="preserve">A purely-age-structured version of</w:t>
-      </w:r>
-      <w:r>
-        <w:t xml:space="preserve"> </w:t>
-      </w:r>
-      <w:hyperlink w:anchor="eq:self-staged">
-        <w:r>
-          <w:rPr>
-            <w:rStyle w:val="Hyperlink"/>
-          </w:rPr>
-          <w:t xml:space="preserve">[eq:self-staged]</w:t>
-        </w:r>
-      </w:hyperlink>
-      <w:r>
-        <w:t xml:space="preserve"> </w:t>
-      </w:r>
-      <w:r>
-        <w:t xml:space="preserve">would need</w:t>
+        <w:t xml:space="preserve">A purely-age-structured version of (5) would need</w:t>
       </w:r>
       <w:r>
         <w:t xml:space="preserve"> </w:t>
@@ -12335,7 +12311,14 @@
       <w:r>
         <w:t xml:space="preserve"> </w:t>
       </w:r>
-      <w:hyperlink w:anchor="sec:Model-checking"/>
+      <w:hyperlink w:anchor="sec:Model-checking">
+        <w:r>
+          <w:rPr>
+            <w:rStyle w:val="Hyperlink"/>
+          </w:rPr>
+          <w:t xml:space="preserve">F</w:t>
+        </w:r>
+      </w:hyperlink>
       <w:r>
         <w:t xml:space="preserve">for details.</w:t>
       </w:r>
@@ -13062,21 +13045,7 @@
         <w:t xml:space="preserve"> </w:t>
       </w:r>
       <w:r>
-        <w:t xml:space="preserve">(computed from e.g.,</w:t>
-      </w:r>
-      <w:r>
-        <w:t xml:space="preserve"> </w:t>
-      </w:r>
-      <w:hyperlink w:anchor="eq:MOP-future">
-        <w:r>
-          <w:rPr>
-            <w:rStyle w:val="Hyperlink"/>
-          </w:rPr>
-          <w:t xml:space="preserve">[eq:MOP-future]</w:t>
-        </w:r>
-      </w:hyperlink>
-      <w:r>
-        <w:t xml:space="preserve">). In each case the probability</w:t>
+        <w:t xml:space="preserve">(computed from e.g., (2)). In each case the probability</w:t>
       </w:r>
       <w:r>
         <w:t xml:space="preserve"> </w:t>
@@ -14704,7 +14673,7 @@
               <w:jc w:val="right"/>
             </w:pPr>
             <w:r>
-              <w:t xml:space="preserve">(2.6)</w:t>
+              <w:t xml:space="preserve">(6)</w:t>
             </w:r>
           </w:p>
         </w:tc>
@@ -14926,24 +14895,7 @@
         <w:t xml:space="preserve"> </w:t>
       </w:r>
       <w:r>
-        <w:t xml:space="preserve">invert</w:t>
-      </w:r>
-      <w:r>
-        <w:t xml:space="preserve"> </w:t>
-      </w:r>
-      <w:hyperlink w:anchor="eq:H-grouped">
-        <w:r>
-          <w:rPr>
-            <w:rStyle w:val="Hyperlink"/>
-          </w:rPr>
-          <w:t xml:space="preserve">[eq:H-grouped]</w:t>
-        </w:r>
-      </w:hyperlink>
-      <w:r>
-        <w:t xml:space="preserve"> </w:t>
-      </w:r>
-      <w:r>
-        <w:t xml:space="preserve">to give the average predicted variance</w:t>
+        <w:t xml:space="preserve">invert (6) to give the average predicted variance</w:t>
       </w:r>
       <w:r>
         <w:t xml:space="preserve"> </w:t>
@@ -15473,24 +15425,7 @@
         <w:t xml:space="preserve"> </w:t>
       </w:r>
       <w:r>
-        <w:t xml:space="preserve">the samples; probabilities like</w:t>
-      </w:r>
-      <w:r>
-        <w:t xml:space="preserve"> </w:t>
-      </w:r>
-      <w:hyperlink w:anchor="eq:MOP-past">
-        <w:r>
-          <w:rPr>
-            <w:rStyle w:val="Hyperlink"/>
-          </w:rPr>
-          <w:t xml:space="preserve">[eq:MOP-past]</w:t>
-        </w:r>
-      </w:hyperlink>
-      <w:r>
-        <w:t xml:space="preserve"> </w:t>
-      </w:r>
-      <w:r>
-        <w:t xml:space="preserve">are</w:t>
+        <w:t xml:space="preserve">the samples; probabilities like (3) are</w:t>
       </w:r>
       <w:r>
         <w:t xml:space="preserve"> </w:t>
@@ -15530,21 +15465,7 @@
         <w:t xml:space="preserve"> </w:t>
       </w:r>
       <w:r>
-        <w:t xml:space="preserve">probability</w:t>
-      </w:r>
-      <w:r>
-        <w:t xml:space="preserve"> </w:t>
-      </w:r>
-      <w:hyperlink w:anchor="eq:self-staged">
-        <w:r>
-          <w:rPr>
-            <w:rStyle w:val="Hyperlink"/>
-          </w:rPr>
-          <w:t xml:space="preserve">[eq:self-staged]</w:t>
-        </w:r>
-      </w:hyperlink>
-      <w:r>
-        <w:t xml:space="preserve">), but somewhat laborious. Since</w:t>
+        <w:t xml:space="preserve">probability (5)), but somewhat laborious. Since</w:t>
       </w:r>
       <w:r>
         <w:t xml:space="preserve"> </w:t>
@@ -15672,17 +15593,14 @@
         <w:t xml:space="preserve"> </w:t>
       </w:r>
       <w:r>
-        <w:t xml:space="preserve">(there is no effect on point estimates). Appendix</w:t>
-      </w:r>
-      <w:r>
-        <w:t xml:space="preserve"> </w:t>
-      </w:r>
-      <w:hyperlink w:anchor="appendix:Adjustments-for-non-sparse">
+        <w:t xml:space="preserve">(there is no effect on point estimates). Appendix </w:t>
+      </w:r>
+      <w:hyperlink w:anchor="sec:Adjustments-for-non-sparse">
         <w:r>
           <w:rPr>
             <w:rStyle w:val="Hyperlink"/>
           </w:rPr>
-          <w:t xml:space="preserve">[appendix:Adjustments-for-non-sparse]</w:t>
+          <w:t xml:space="preserve">E</w:t>
         </w:r>
       </w:hyperlink>
       <w:r>
@@ -16341,7 +16259,7 @@
           <w:rPr>
             <w:rStyle w:val="Hyperlink"/>
           </w:rPr>
-          <w:t xml:space="preserve">G1</w:t>
+          <w:t xml:space="preserve">G2</w:t>
         </w:r>
       </w:hyperlink>
       <w:r>
@@ -17184,13 +17102,13 @@
       </w:r>
     </w:p>
     <w:bookmarkEnd w:id="71"/>
-    <w:bookmarkStart w:id="72" w:name="X939d57c548e75cd4863a83ba4e9eeb4d13d6156"/>
+    <w:bookmarkStart w:id="73" w:name="X939d57c548e75cd4863a83ba4e9eeb4d13d6156"/>
     <w:p>
       <w:pPr>
         <w:pStyle w:val="Heading1"/>
       </w:pPr>
       <w:r>
-        <w:t xml:space="preserve"> Appendix A: Derivation of self-recapture</w:t>
+        <w:t xml:space="preserve">Appendix A: Derivation of self-recapture</w:t>
       </w:r>
       <w:r>
         <w:t xml:space="preserve"> </w:t>
@@ -17198,6 +17116,8 @@
       <w:r>
         <w:t xml:space="preserve">“the other way round”</w:t>
       </w:r>
+      <w:bookmarkStart w:id="72" w:name="sec:self-backwards"/>
+      <w:bookmarkEnd w:id="72"/>
     </w:p>
     <w:p>
       <w:pPr>
@@ -17218,19 +17138,8 @@
         </w:r>
       </w:hyperlink>
       <w:r>
-        <w:t xml:space="preserve">,</w:t>
-      </w:r>
-      <w:r>
-        <w:t xml:space="preserve"> </w:t>
-      </w:r>
-      <w:hyperlink w:anchor="eq:self-staged">
-        <w:r>
-          <w:rPr>
-            <w:rStyle w:val="Hyperlink"/>
-          </w:rPr>
-          <w:t xml:space="preserve">[eq:self-staged]</w:t>
-        </w:r>
-      </w:hyperlink>
+        <w:t xml:space="preserve">, (5)</w:t>
+      </w:r>
       <w:r>
         <w:t xml:space="preserve"> </w:t>
       </w:r>
@@ -18086,17 +17995,17 @@
         </w:tc>
       </w:tr>
     </w:tbl>
-    <w:bookmarkEnd w:id="72"/>
-    <w:bookmarkStart w:id="74" w:name="X9f88252b8383f4e40de438e5071b08b9c89a908"/>
+    <w:bookmarkEnd w:id="73"/>
+    <w:bookmarkStart w:id="75" w:name="X9f88252b8383f4e40de438e5071b08b9c89a908"/>
     <w:p>
       <w:pPr>
         <w:pStyle w:val="Heading1"/>
       </w:pPr>
       <w:r>
-        <w:t xml:space="preserve"> Appendix B: Self-recapture when exact age is known</w:t>
-      </w:r>
-      <w:bookmarkStart w:id="73" w:name="subsec:selfP-exact-age"/>
-      <w:bookmarkEnd w:id="73"/>
+        <w:t xml:space="preserve">Appendix B: Self-recapture when exact age is known</w:t>
+      </w:r>
+      <w:bookmarkStart w:id="74" w:name="sec:selfP-exact-age"/>
+      <w:bookmarkEnd w:id="74"/>
     </w:p>
     <w:p>
       <w:pPr>
@@ -18878,19 +18787,8 @@
         <w:pStyle w:val="BodyText"/>
       </w:pPr>
       <w:r>
-        <w:t xml:space="preserve">In principle, given unlimited data, we could separately apply</w:t>
-      </w:r>
-      <w:r>
-        <w:t xml:space="preserve"> </w:t>
-      </w:r>
-      <w:hyperlink w:anchor="eq:SP">
-        <w:r>
-          <w:rPr>
-            <w:rStyle w:val="Hyperlink"/>
-          </w:rPr>
-          <w:t xml:space="preserve">[eq:SP]</w:t>
-        </w:r>
-      </w:hyperlink>
+        <w:t xml:space="preserve">In principle, given unlimited data, we could separately apply (B1)</w:t>
+      </w:r>
       <w:r>
         <w:t xml:space="preserve"> </w:t>
       </w:r>
@@ -18937,24 +18835,7 @@
         <w:t xml:space="preserve"> </w:t>
       </w:r>
       <w:r>
-        <w:t xml:space="preserve">observed rates. Then we could apply</w:t>
-      </w:r>
-      <w:r>
-        <w:t xml:space="preserve"> </w:t>
-      </w:r>
-      <w:hyperlink w:anchor="eq:cons-of-nums">
-        <w:r>
-          <w:rPr>
-            <w:rStyle w:val="Hyperlink"/>
-          </w:rPr>
-          <w:t xml:space="preserve">[eq:cons-of-nums]</w:t>
-        </w:r>
-      </w:hyperlink>
-      <w:r>
-        <w:t xml:space="preserve"> </w:t>
-      </w:r>
-      <w:r>
-        <w:t xml:space="preserve">to estimate</w:t>
+        <w:t xml:space="preserve">observed rates. Then we could apply (A1) to estimate</w:t>
       </w:r>
       <w:r>
         <w:t xml:space="preserve"> </w:t>
@@ -19042,24 +18923,7 @@
         <w:pStyle w:val="BodyText"/>
       </w:pPr>
       <w:r>
-        <w:t xml:space="preserve">The big problem with applying</w:t>
-      </w:r>
-      <w:r>
-        <w:t xml:space="preserve"> </w:t>
-      </w:r>
-      <w:hyperlink w:anchor="eq:SP">
-        <w:r>
-          <w:rPr>
-            <w:rStyle w:val="Hyperlink"/>
-          </w:rPr>
-          <w:t xml:space="preserve">[eq:SP]</w:t>
-        </w:r>
-      </w:hyperlink>
-      <w:r>
-        <w:t xml:space="preserve"> </w:t>
-      </w:r>
-      <w:r>
-        <w:t xml:space="preserve">in an ICKMR setting,</w:t>
+        <w:t xml:space="preserve">The big problem with applying (B1) in an ICKMR setting,</w:t>
       </w:r>
       <w:r>
         <w:t xml:space="preserve"> </w:t>
@@ -19188,17 +19052,17 @@
         <w:t xml:space="preserve">(from experience in fisheries work) and requires modelling extra data.</w:t>
       </w:r>
     </w:p>
-    <w:bookmarkEnd w:id="74"/>
-    <w:bookmarkStart w:id="76" w:name="X5a49af3fb20d884df43bf09ab032ab1f7a20811"/>
+    <w:bookmarkEnd w:id="75"/>
+    <w:bookmarkStart w:id="77" w:name="X5a49af3fb20d884df43bf09ab032ab1f7a20811"/>
     <w:p>
       <w:pPr>
         <w:pStyle w:val="Heading1"/>
       </w:pPr>
       <w:r>
-        <w:t xml:space="preserve"> Appendix C: Derivation of juvenile abundance</w:t>
-      </w:r>
-      <w:bookmarkStart w:id="75" w:name="sec:Deriv-Njy"/>
-      <w:bookmarkEnd w:id="75"/>
+        <w:t xml:space="preserve">Appendix C: Derivation of juvenile abundance</w:t>
+      </w:r>
+      <w:bookmarkStart w:id="76" w:name="sec:Deriv-Njy"/>
+      <w:bookmarkEnd w:id="76"/>
     </w:p>
     <w:p>
       <w:pPr>
@@ -21063,21 +20927,7 @@
         <w:t xml:space="preserve"> </w:t>
       </w:r>
       <w:r>
-        <w:t xml:space="preserve">from</w:t>
-      </w:r>
-      <w:r>
-        <w:t xml:space="preserve"> </w:t>
-      </w:r>
-      <w:hyperlink w:anchor="eq:mvb-nj-final-juve">
-        <w:r>
-          <w:rPr>
-            <w:rStyle w:val="Hyperlink"/>
-          </w:rPr>
-          <w:t xml:space="preserve">[eq:mvb-nj-final-juve]</w:t>
-        </w:r>
-      </w:hyperlink>
-      <w:r>
-        <w:t xml:space="preserve">,</w:t>
+        <w:t xml:space="preserve">from (C2),</w:t>
       </w:r>
       <w:r>
         <w:t xml:space="preserve"> </w:t>
@@ -21770,14 +21620,14 @@
         </m:oMath>
       </m:oMathPara>
     </w:p>
-    <w:bookmarkEnd w:id="76"/>
-    <w:bookmarkStart w:id="77" w:name="appendix-d-further-hsp-complications"/>
+    <w:bookmarkEnd w:id="77"/>
+    <w:bookmarkStart w:id="78" w:name="appendix-d-further-hsp-complications"/>
     <w:p>
       <w:pPr>
         <w:pStyle w:val="Heading1"/>
       </w:pPr>
       <w:r>
-        <w:t xml:space="preserve"> Appendix D: Further HSP complications</w:t>
+        <w:t xml:space="preserve">Appendix D: Further HSP complications</w:t>
       </w:r>
     </w:p>
     <w:p>
@@ -21964,17 +21814,17 @@
         <w:t xml:space="preserve">here.</w:t>
       </w:r>
     </w:p>
-    <w:bookmarkEnd w:id="77"/>
-    <w:bookmarkStart w:id="79" w:name="Xf2334d64607e9980fa830ba48c267f281427b65"/>
+    <w:bookmarkEnd w:id="78"/>
+    <w:bookmarkStart w:id="80" w:name="Xf2334d64607e9980fa830ba48c267f281427b65"/>
     <w:p>
       <w:pPr>
         <w:pStyle w:val="Heading1"/>
       </w:pPr>
       <w:r>
-        <w:t xml:space="preserve"> Appendix E: Adjustments for non-sparse sampling</w:t>
-      </w:r>
-      <w:bookmarkStart w:id="78" w:name="appendix:Adjustments-for-non-sparse"/>
-      <w:bookmarkEnd w:id="78"/>
+        <w:t xml:space="preserve">Appendix E: Adjustments for non-sparse sampling</w:t>
+      </w:r>
+      <w:bookmarkStart w:id="79" w:name="sec:Adjustments-for-non-sparse"/>
+      <w:bookmarkEnd w:id="79"/>
     </w:p>
     <w:p>
       <w:pPr>
@@ -22310,17 +22160,17 @@
         <w:t xml:space="preserve">is known fairly accurately.</w:t>
       </w:r>
     </w:p>
-    <w:bookmarkEnd w:id="79"/>
-    <w:bookmarkStart w:id="81" w:name="appendix-f-model-checking"/>
+    <w:bookmarkEnd w:id="80"/>
+    <w:bookmarkStart w:id="82" w:name="appendix-f-model-checking"/>
     <w:p>
       <w:pPr>
         <w:pStyle w:val="Heading1"/>
       </w:pPr>
       <w:r>
-        <w:t xml:space="preserve"> Appendix F: Model checking</w:t>
-      </w:r>
-      <w:bookmarkStart w:id="80" w:name="sec:Model-checking"/>
-      <w:bookmarkEnd w:id="80"/>
+        <w:t xml:space="preserve">Appendix F: Model checking</w:t>
+      </w:r>
+      <w:bookmarkStart w:id="81" w:name="sec:Model-checking"/>
+      <w:bookmarkEnd w:id="81"/>
     </w:p>
     <w:p>
       <w:pPr>
@@ -24217,14 +24067,14 @@
         <w:t xml:space="preserve">checking process several times, to find and fix inconsistencies.</w:t>
       </w:r>
     </w:p>
-    <w:bookmarkEnd w:id="81"/>
-    <w:bookmarkStart w:id="145" w:name="appendix-g-additional-results"/>
+    <w:bookmarkEnd w:id="82"/>
+    <w:bookmarkStart w:id="146" w:name="appendix-g-additional-results"/>
     <w:p>
       <w:pPr>
         <w:pStyle w:val="Heading1"/>
       </w:pPr>
       <w:r>
-        <w:t xml:space="preserve"> Appendix G: Additional results</w:t>
+        <w:t xml:space="preserve">Appendix G: Additional results</w:t>
       </w:r>
     </w:p>
     <w:p>
@@ -24247,7 +24097,7 @@
         <w:t xml:space="preserve"> </w:t>
       </w:r>
     </w:p>
-    <w:bookmarkStart w:id="82" w:name="tab:LH_Expected-CVs"/>
+    <w:bookmarkStart w:id="83" w:name="tab:LH_Expected-CVs"/>
     <w:p>
       <w:pPr>
         <w:pStyle w:val="TableCaption"/>
@@ -31646,14 +31496,14 @@
         </w:tc>
       </w:tr>
     </w:tbl>
-    <w:bookmarkEnd w:id="82"/>
-    <w:bookmarkStart w:id="83" w:name="tab:N_Expected-CV"/>
+    <w:bookmarkEnd w:id="83"/>
+    <w:bookmarkStart w:id="84" w:name="tab:N_Expected-CV"/>
     <w:p>
       <w:pPr>
         <w:pStyle w:val="TableCaption"/>
       </w:pPr>
       <w:r>
-        <w:t xml:space="preserve">Table G1. Expected CV on adult female population size in 2015, 2020, and 2025</w:t>
+        <w:t xml:space="preserve">Table G2. Expected CV on adult female population size in 2015, 2020, and 2025</w:t>
       </w:r>
       <w:r>
         <w:t xml:space="preserve"> </w:t>
@@ -31676,7 +31526,7 @@
         <w:tblStyle w:val="Table"/>
         <w:tblW w:type="auto" w:w="0"/>
         <w:tblLook w:firstRow="1" w:lastRow="0" w:firstColumn="0" w:lastColumn="0" w:noHBand="0" w:noVBand="0" w:val="0020"/>
-        <w:tblCaption w:val="Table G1. Expected CV on adult female population size in 2015, 2020, and 2025 with different demographic and sampling scenarios and with and without the use of lethal samples and CKMR. "/>
+        <w:tblCaption w:val="Table G2. Expected CV on adult female population size in 2015, 2020, and 2025 with different demographic and sampling scenarios and with and without the use of lethal samples and CKMR. "/>
       </w:tblPr>
       <w:tblGrid>
         <w:gridCol w:w="1131"/>
@@ -39019,9 +38869,9 @@
         </w:tc>
       </w:tr>
     </w:tbl>
-    <w:bookmarkEnd w:id="83"/>
-    <w:bookmarkStart w:id="144" w:name="refs"/>
-    <w:bookmarkStart w:id="85" w:name="ref-arthun_seasonal_2021"/>
+    <w:bookmarkEnd w:id="84"/>
+    <w:bookmarkStart w:id="145" w:name="refs"/>
+    <w:bookmarkStart w:id="86" w:name="ref-arthun_seasonal_2021"/>
     <w:p>
       <w:pPr>
         <w:pStyle w:val="Bibliography"/>
@@ -39105,7 +38955,7 @@
       <w:r>
         <w:t xml:space="preserve"> </w:t>
       </w:r>
-      <w:hyperlink r:id="rId84">
+      <w:hyperlink r:id="rId85">
         <w:r>
           <w:rPr>
             <w:rStyle w:val="Hyperlink"/>
@@ -39117,8 +38967,8 @@
         <w:t xml:space="preserve">.</w:t>
       </w:r>
     </w:p>
-    <w:bookmarkEnd w:id="85"/>
-    <w:bookmarkStart w:id="87" w:name="ref-beatty_panmixia_2020"/>
+    <w:bookmarkEnd w:id="86"/>
+    <w:bookmarkStart w:id="88" w:name="ref-beatty_panmixia_2020"/>
     <w:p>
       <w:pPr>
         <w:pStyle w:val="Bibliography"/>
@@ -39172,7 +39022,7 @@
       <w:r>
         <w:t xml:space="preserve"> </w:t>
       </w:r>
-      <w:hyperlink r:id="rId86">
+      <w:hyperlink r:id="rId87">
         <w:r>
           <w:rPr>
             <w:rStyle w:val="Hyperlink"/>
@@ -39184,8 +39034,8 @@
         <w:t xml:space="preserve">.</w:t>
       </w:r>
     </w:p>
-    <w:bookmarkEnd w:id="87"/>
-    <w:bookmarkStart w:id="89" w:name="ref-beatty_estimating_2022"/>
+    <w:bookmarkEnd w:id="88"/>
+    <w:bookmarkStart w:id="90" w:name="ref-beatty_estimating_2022"/>
     <w:p>
       <w:pPr>
         <w:pStyle w:val="Bibliography"/>
@@ -39230,7 +39080,7 @@
       <w:r>
         <w:t xml:space="preserve"> </w:t>
       </w:r>
-      <w:hyperlink r:id="rId88">
+      <w:hyperlink r:id="rId89">
         <w:r>
           <w:rPr>
             <w:rStyle w:val="Hyperlink"/>
@@ -39242,8 +39092,8 @@
         <w:t xml:space="preserve">.</w:t>
       </w:r>
     </w:p>
-    <w:bookmarkEnd w:id="89"/>
-    <w:bookmarkStart w:id="91" w:name="ref-bravington_close-kin_2016"/>
+    <w:bookmarkEnd w:id="90"/>
+    <w:bookmarkStart w:id="92" w:name="ref-bravington_close-kin_2016"/>
     <w:p>
       <w:pPr>
         <w:pStyle w:val="Bibliography"/>
@@ -39294,7 +39144,7 @@
       <w:r>
         <w:t xml:space="preserve"> </w:t>
       </w:r>
-      <w:hyperlink r:id="rId90">
+      <w:hyperlink r:id="rId91">
         <w:r>
           <w:rPr>
             <w:rStyle w:val="Hyperlink"/>
@@ -39306,8 +39156,8 @@
         <w:t xml:space="preserve">.</w:t>
       </w:r>
     </w:p>
-    <w:bookmarkEnd w:id="91"/>
-    <w:bookmarkStart w:id="93" w:name="ref-conn_robustness_2020"/>
+    <w:bookmarkEnd w:id="92"/>
+    <w:bookmarkStart w:id="94" w:name="ref-conn_robustness_2020"/>
     <w:p>
       <w:pPr>
         <w:pStyle w:val="Bibliography"/>
@@ -39340,7 +39190,7 @@
       <w:r>
         <w:t xml:space="preserve"> </w:t>
       </w:r>
-      <w:hyperlink r:id="rId92">
+      <w:hyperlink r:id="rId93">
         <w:r>
           <w:rPr>
             <w:rStyle w:val="Hyperlink"/>
@@ -39352,8 +39202,8 @@
         <w:t xml:space="preserve">.</w:t>
       </w:r>
     </w:p>
-    <w:bookmarkEnd w:id="93"/>
-    <w:bookmarkStart w:id="94" w:name="ref-Davies2020SBT2"/>
+    <w:bookmarkEnd w:id="94"/>
+    <w:bookmarkStart w:id="95" w:name="ref-Davies2020SBT2"/>
     <w:p>
       <w:pPr>
         <w:pStyle w:val="Bibliography"/>
@@ -39446,8 +39296,8 @@
         <w:t xml:space="preserve">FRDC report 2016-044. CSIRO.</w:t>
       </w:r>
     </w:p>
-    <w:bookmarkEnd w:id="94"/>
-    <w:bookmarkStart w:id="95" w:name="ref-fay_ecology_1982"/>
+    <w:bookmarkEnd w:id="95"/>
+    <w:bookmarkStart w:id="96" w:name="ref-fay_ecology_1982"/>
     <w:p>
       <w:pPr>
         <w:pStyle w:val="Bibliography"/>
@@ -39495,8 +39345,8 @@
         <w:t xml:space="preserve">.”</w:t>
       </w:r>
     </w:p>
-    <w:bookmarkEnd w:id="95"/>
-    <w:bookmarkStart w:id="97" w:name="ref-fay_managing_1989"/>
+    <w:bookmarkEnd w:id="96"/>
+    <w:bookmarkStart w:id="98" w:name="ref-fay_managing_1989"/>
     <w:p>
       <w:pPr>
         <w:pStyle w:val="Bibliography"/>
@@ -39607,7 +39457,7 @@
       <w:r>
         <w:t xml:space="preserve"> </w:t>
       </w:r>
-      <w:hyperlink r:id="rId96">
+      <w:hyperlink r:id="rId97">
         <w:r>
           <w:rPr>
             <w:rStyle w:val="Hyperlink"/>
@@ -39619,8 +39469,8 @@
         <w:t xml:space="preserve">.</w:t>
       </w:r>
     </w:p>
-    <w:bookmarkEnd w:id="97"/>
-    <w:bookmarkStart w:id="98" w:name="ref-garlich-miller_status_2011"/>
+    <w:bookmarkEnd w:id="98"/>
+    <w:bookmarkStart w:id="99" w:name="ref-garlich-miller_status_2011"/>
     <w:p>
       <w:pPr>
         <w:pStyle w:val="Bibliography"/>
@@ -39668,8 +39518,8 @@
         <w:t xml:space="preserve">Rosmarus Divergens)}.”</w:t>
       </w:r>
     </w:p>
-    <w:bookmarkEnd w:id="98"/>
-    <w:bookmarkStart w:id="99" w:name="ref-gilbert_review_1999"/>
+    <w:bookmarkEnd w:id="99"/>
+    <w:bookmarkStart w:id="100" w:name="ref-gilbert_review_1999"/>
     <w:p>
       <w:pPr>
         <w:pStyle w:val="Bibliography"/>
@@ -39785,8 +39635,8 @@
         <w:t xml:space="preserve">. CRC Press.</w:t>
       </w:r>
     </w:p>
-    <w:bookmarkEnd w:id="99"/>
-    <w:bookmarkStart w:id="101" w:name="ref-Hillary2018WS-CKMR"/>
+    <w:bookmarkEnd w:id="100"/>
+    <w:bookmarkStart w:id="102" w:name="ref-Hillary2018WS-CKMR"/>
     <w:p>
       <w:pPr>
         <w:pStyle w:val="Bibliography"/>
@@ -39846,7 +39696,7 @@
       <w:r>
         <w:t xml:space="preserve"> </w:t>
       </w:r>
-      <w:hyperlink r:id="rId100">
+      <w:hyperlink r:id="rId101">
         <w:r>
           <w:rPr>
             <w:rStyle w:val="Hyperlink"/>
@@ -39858,8 +39708,8 @@
         <w:t xml:space="preserve">.</w:t>
       </w:r>
     </w:p>
-    <w:bookmarkEnd w:id="101"/>
-    <w:bookmarkStart w:id="103" w:name="ref-jay_walrus_2012"/>
+    <w:bookmarkEnd w:id="102"/>
+    <w:bookmarkStart w:id="104" w:name="ref-jay_walrus_2012"/>
     <w:p>
       <w:pPr>
         <w:pStyle w:val="Bibliography"/>
@@ -39910,7 +39760,7 @@
       <w:r>
         <w:t xml:space="preserve"> </w:t>
       </w:r>
-      <w:hyperlink r:id="rId102">
+      <w:hyperlink r:id="rId103">
         <w:r>
           <w:rPr>
             <w:rStyle w:val="Hyperlink"/>
@@ -39922,8 +39772,8 @@
         <w:t xml:space="preserve">.</w:t>
       </w:r>
     </w:p>
-    <w:bookmarkEnd w:id="103"/>
-    <w:bookmarkStart w:id="105" w:name="ref-jay_walrus_2017"/>
+    <w:bookmarkEnd w:id="104"/>
+    <w:bookmarkStart w:id="106" w:name="ref-jay_walrus_2017"/>
     <w:p>
       <w:pPr>
         <w:pStyle w:val="Bibliography"/>
@@ -39971,7 +39821,7 @@
       <w:r>
         <w:t xml:space="preserve"> </w:t>
       </w:r>
-      <w:hyperlink r:id="rId104">
+      <w:hyperlink r:id="rId105">
         <w:r>
           <w:rPr>
             <w:rStyle w:val="Hyperlink"/>
@@ -39983,8 +39833,8 @@
         <w:t xml:space="preserve">.</w:t>
       </w:r>
     </w:p>
-    <w:bookmarkEnd w:id="105"/>
-    <w:bookmarkStart w:id="107" w:name="ref-johnson_assessing_2024"/>
+    <w:bookmarkEnd w:id="106"/>
+    <w:bookmarkStart w:id="108" w:name="ref-johnson_assessing_2024"/>
     <w:p>
       <w:pPr>
         <w:pStyle w:val="Bibliography"/>
@@ -40029,7 +39879,7 @@
       <w:r>
         <w:t xml:space="preserve"> </w:t>
       </w:r>
-      <w:hyperlink r:id="rId106">
+      <w:hyperlink r:id="rId107">
         <w:r>
           <w:rPr>
             <w:rStyle w:val="Hyperlink"/>
@@ -40041,8 +39891,8 @@
         <w:t xml:space="preserve">.</w:t>
       </w:r>
     </w:p>
-    <w:bookmarkEnd w:id="107"/>
-    <w:bookmarkStart w:id="109" w:name="ref-johnson_assessing_2023"/>
+    <w:bookmarkEnd w:id="108"/>
+    <w:bookmarkStart w:id="110" w:name="ref-johnson_assessing_2023"/>
     <w:p>
       <w:pPr>
         <w:pStyle w:val="Bibliography"/>
@@ -40128,7 +39978,7 @@
       <w:r>
         <w:t xml:space="preserve"> </w:t>
       </w:r>
-      <w:hyperlink r:id="rId108">
+      <w:hyperlink r:id="rId109">
         <w:r>
           <w:rPr>
             <w:rStyle w:val="Hyperlink"/>
@@ -40140,8 +39990,8 @@
         <w:t xml:space="preserve">.</w:t>
       </w:r>
     </w:p>
-    <w:bookmarkEnd w:id="109"/>
-    <w:bookmarkStart w:id="110" w:name="ref-keyfitz2005applied"/>
+    <w:bookmarkEnd w:id="110"/>
+    <w:bookmarkStart w:id="111" w:name="ref-keyfitz2005applied"/>
     <w:p>
       <w:pPr>
         <w:pStyle w:val="Bibliography"/>
@@ -40163,8 +40013,8 @@
         <w:t xml:space="preserve">. Springer.</w:t>
       </w:r>
     </w:p>
-    <w:bookmarkEnd w:id="110"/>
-    <w:bookmarkStart w:id="112" w:name="ref-lloyd-jones_close-kin_2023"/>
+    <w:bookmarkEnd w:id="111"/>
+    <w:bookmarkStart w:id="113" w:name="ref-lloyd-jones_close-kin_2023"/>
     <w:p>
       <w:pPr>
         <w:pStyle w:val="Bibliography"/>
@@ -40197,7 +40047,7 @@
       <w:r>
         <w:t xml:space="preserve"> </w:t>
       </w:r>
-      <w:hyperlink r:id="rId111">
+      <w:hyperlink r:id="rId112">
         <w:r>
           <w:rPr>
             <w:rStyle w:val="Hyperlink"/>
@@ -40209,8 +40059,8 @@
         <w:t xml:space="preserve">.</w:t>
       </w:r>
     </w:p>
-    <w:bookmarkEnd w:id="112"/>
-    <w:bookmarkStart w:id="113" w:name="ref-maccracken_final_2017"/>
+    <w:bookmarkEnd w:id="113"/>
+    <w:bookmarkStart w:id="114" w:name="ref-maccracken_final_2017"/>
     <w:p>
       <w:pPr>
         <w:pStyle w:val="Bibliography"/>
@@ -40264,8 +40114,8 @@
         <w:t xml:space="preserve">.”</w:t>
       </w:r>
     </w:p>
-    <w:bookmarkEnd w:id="113"/>
-    <w:bookmarkStart w:id="115" w:name="ref-palsboll_genetic_1997"/>
+    <w:bookmarkEnd w:id="114"/>
+    <w:bookmarkStart w:id="116" w:name="ref-palsboll_genetic_1997"/>
     <w:p>
       <w:pPr>
         <w:pStyle w:val="Bibliography"/>
@@ -40298,7 +40148,7 @@
       <w:r>
         <w:t xml:space="preserve"> </w:t>
       </w:r>
-      <w:hyperlink r:id="rId114">
+      <w:hyperlink r:id="rId115">
         <w:r>
           <w:rPr>
             <w:rStyle w:val="Hyperlink"/>
@@ -40310,8 +40160,8 @@
         <w:t xml:space="preserve">.</w:t>
       </w:r>
     </w:p>
-    <w:bookmarkEnd w:id="115"/>
-    <w:bookmarkStart w:id="117" w:name="ref-perovich_loss_2009"/>
+    <w:bookmarkEnd w:id="116"/>
+    <w:bookmarkStart w:id="118" w:name="ref-perovich_loss_2009"/>
     <w:p>
       <w:pPr>
         <w:pStyle w:val="Bibliography"/>
@@ -40353,7 +40203,7 @@
       <w:r>
         <w:t xml:space="preserve"> </w:t>
       </w:r>
-      <w:hyperlink r:id="rId116">
+      <w:hyperlink r:id="rId117">
         <w:r>
           <w:rPr>
             <w:rStyle w:val="Hyperlink"/>
@@ -40365,8 +40215,8 @@
         <w:t xml:space="preserve">.</w:t>
       </w:r>
     </w:p>
-    <w:bookmarkEnd w:id="117"/>
-    <w:bookmarkStart w:id="119" w:name="ref-Peters2023DNAgebotdol"/>
+    <w:bookmarkEnd w:id="118"/>
+    <w:bookmarkStart w:id="120" w:name="ref-Peters2023DNAgebotdol"/>
     <w:p>
       <w:pPr>
         <w:pStyle w:val="Bibliography"/>
@@ -40443,7 +40293,7 @@
       <w:r>
         <w:t xml:space="preserve"> </w:t>
       </w:r>
-      <w:hyperlink r:id="rId118">
+      <w:hyperlink r:id="rId119">
         <w:r>
           <w:rPr>
             <w:rStyle w:val="Hyperlink"/>
@@ -40455,8 +40305,8 @@
         <w:t xml:space="preserve">.</w:t>
       </w:r>
     </w:p>
-    <w:bookmarkEnd w:id="119"/>
-    <w:bookmarkStart w:id="121" w:name="ref-Robeck2023DNAgepinni"/>
+    <w:bookmarkEnd w:id="120"/>
+    <w:bookmarkStart w:id="122" w:name="ref-Robeck2023DNAgepinni"/>
     <w:p>
       <w:pPr>
         <w:pStyle w:val="Bibliography"/>
@@ -40489,7 +40339,7 @@
       <w:r>
         <w:t xml:space="preserve"> </w:t>
       </w:r>
-      <w:hyperlink r:id="rId120">
+      <w:hyperlink r:id="rId121">
         <w:r>
           <w:rPr>
             <w:rStyle w:val="Hyperlink"/>
@@ -40501,8 +40351,8 @@
         <w:t xml:space="preserve">.</w:t>
       </w:r>
     </w:p>
-    <w:bookmarkEnd w:id="121"/>
-    <w:bookmarkStart w:id="123" w:name="ref-silber_vessel_2019"/>
+    <w:bookmarkEnd w:id="122"/>
+    <w:bookmarkStart w:id="124" w:name="ref-silber_vessel_2019"/>
     <w:p>
       <w:pPr>
         <w:pStyle w:val="Bibliography"/>
@@ -40556,7 +40406,7 @@
       <w:r>
         <w:t xml:space="preserve"> </w:t>
       </w:r>
-      <w:hyperlink r:id="rId122">
+      <w:hyperlink r:id="rId123">
         <w:r>
           <w:rPr>
             <w:rStyle w:val="Hyperlink"/>
@@ -40568,8 +40418,8 @@
         <w:t xml:space="preserve">.</w:t>
       </w:r>
     </w:p>
-    <w:bookmarkEnd w:id="123"/>
-    <w:bookmarkStart w:id="125" w:name="ref-skaug_allele-sharing_2001"/>
+    <w:bookmarkEnd w:id="124"/>
+    <w:bookmarkStart w:id="126" w:name="ref-skaug_allele-sharing_2001"/>
     <w:p>
       <w:pPr>
         <w:pStyle w:val="Bibliography"/>
@@ -40644,7 +40494,7 @@
       <w:r>
         <w:t xml:space="preserve"> </w:t>
       </w:r>
-      <w:hyperlink r:id="rId124">
+      <w:hyperlink r:id="rId125">
         <w:r>
           <w:rPr>
             <w:rStyle w:val="Hyperlink"/>
@@ -40656,8 +40506,8 @@
         <w:t xml:space="preserve">.</w:t>
       </w:r>
     </w:p>
-    <w:bookmarkEnd w:id="125"/>
-    <w:bookmarkStart w:id="127" w:name="ref-speckman_results_2011"/>
+    <w:bookmarkEnd w:id="126"/>
+    <w:bookmarkStart w:id="128" w:name="ref-speckman_results_2011"/>
     <w:p>
       <w:pPr>
         <w:pStyle w:val="Bibliography"/>
@@ -40702,7 +40552,7 @@
       <w:r>
         <w:t xml:space="preserve"> </w:t>
       </w:r>
-      <w:hyperlink r:id="rId126">
+      <w:hyperlink r:id="rId127">
         <w:r>
           <w:rPr>
             <w:rStyle w:val="Hyperlink"/>
@@ -40714,8 +40564,8 @@
         <w:t xml:space="preserve">.</w:t>
       </w:r>
     </w:p>
-    <w:bookmarkEnd w:id="127"/>
-    <w:bookmarkStart w:id="129" w:name="ref-stroeve_trends_2012"/>
+    <w:bookmarkEnd w:id="128"/>
+    <w:bookmarkStart w:id="130" w:name="ref-stroeve_trends_2012"/>
     <w:p>
       <w:pPr>
         <w:pStyle w:val="Bibliography"/>
@@ -40781,7 +40631,7 @@
       <w:r>
         <w:t xml:space="preserve"> </w:t>
       </w:r>
-      <w:hyperlink r:id="rId128">
+      <w:hyperlink r:id="rId129">
         <w:r>
           <w:rPr>
             <w:rStyle w:val="Hyperlink"/>
@@ -40793,8 +40643,8 @@
         <w:t xml:space="preserve">.</w:t>
       </w:r>
     </w:p>
-    <w:bookmarkEnd w:id="129"/>
-    <w:bookmarkStart w:id="131" w:name="ref-stroeve_changing_2018"/>
+    <w:bookmarkEnd w:id="130"/>
+    <w:bookmarkStart w:id="132" w:name="ref-stroeve_changing_2018"/>
     <w:p>
       <w:pPr>
         <w:pStyle w:val="Bibliography"/>
@@ -40839,7 +40689,7 @@
       <w:r>
         <w:t xml:space="preserve"> </w:t>
       </w:r>
-      <w:hyperlink r:id="rId130">
+      <w:hyperlink r:id="rId131">
         <w:r>
           <w:rPr>
             <w:rStyle w:val="Hyperlink"/>
@@ -40851,8 +40701,8 @@
         <w:t xml:space="preserve">.</w:t>
       </w:r>
     </w:p>
-    <w:bookmarkEnd w:id="131"/>
-    <w:bookmarkStart w:id="133" w:name="ref-taras_estimating_2024"/>
+    <w:bookmarkEnd w:id="132"/>
+    <w:bookmarkStart w:id="134" w:name="ref-taras_estimating_2024"/>
     <w:p>
       <w:pPr>
         <w:pStyle w:val="Bibliography"/>
@@ -40975,7 +40825,7 @@
       <w:r>
         <w:t xml:space="preserve"> </w:t>
       </w:r>
-      <w:hyperlink r:id="rId132">
+      <w:hyperlink r:id="rId133">
         <w:r>
           <w:rPr>
             <w:rStyle w:val="Hyperlink"/>
@@ -40987,8 +40837,8 @@
         <w:t xml:space="preserve">.</w:t>
       </w:r>
     </w:p>
-    <w:bookmarkEnd w:id="133"/>
-    <w:bookmarkStart w:id="135" w:name="ref-taylor_demography_2015"/>
+    <w:bookmarkEnd w:id="134"/>
+    <w:bookmarkStart w:id="136" w:name="ref-taylor_demography_2015"/>
     <w:p>
       <w:pPr>
         <w:pStyle w:val="Bibliography"/>
@@ -41048,7 +40898,7 @@
       <w:r>
         <w:t xml:space="preserve"> </w:t>
       </w:r>
-      <w:hyperlink r:id="rId134">
+      <w:hyperlink r:id="rId135">
         <w:r>
           <w:rPr>
             <w:rStyle w:val="Hyperlink"/>
@@ -41060,8 +40910,8 @@
         <w:t xml:space="preserve">.</w:t>
       </w:r>
     </w:p>
-    <w:bookmarkEnd w:id="135"/>
-    <w:bookmarkStart w:id="137" w:name="ref-taylor_demography_2018"/>
+    <w:bookmarkEnd w:id="136"/>
+    <w:bookmarkStart w:id="138" w:name="ref-taylor_demography_2018"/>
     <w:p>
       <w:pPr>
         <w:pStyle w:val="Bibliography"/>
@@ -41130,7 +40980,7 @@
       <w:r>
         <w:t xml:space="preserve"> </w:t>
       </w:r>
-      <w:hyperlink r:id="rId136">
+      <w:hyperlink r:id="rId137">
         <w:r>
           <w:rPr>
             <w:rStyle w:val="Hyperlink"/>
@@ -41142,8 +40992,8 @@
         <w:t xml:space="preserve">.</w:t>
       </w:r>
     </w:p>
-    <w:bookmarkEnd w:id="137"/>
-    <w:bookmarkStart w:id="139" w:name="ref-udevitz_forecasting_2017"/>
+    <w:bookmarkEnd w:id="138"/>
+    <w:bookmarkStart w:id="140" w:name="ref-udevitz_forecasting_2017"/>
     <w:p>
       <w:pPr>
         <w:pStyle w:val="Bibliography"/>
@@ -41188,7 +41038,7 @@
       <w:r>
         <w:t xml:space="preserve"> </w:t>
       </w:r>
-      <w:hyperlink r:id="rId138">
+      <w:hyperlink r:id="rId139">
         <w:r>
           <w:rPr>
             <w:rStyle w:val="Hyperlink"/>
@@ -41200,8 +41050,8 @@
         <w:t xml:space="preserve">.</w:t>
       </w:r>
     </w:p>
-    <w:bookmarkEnd w:id="139"/>
-    <w:bookmarkStart w:id="140" w:name="ref-wade_determining_1999"/>
+    <w:bookmarkEnd w:id="140"/>
+    <w:bookmarkStart w:id="141" w:name="ref-wade_determining_1999"/>
     <w:p>
       <w:pPr>
         <w:pStyle w:val="Bibliography"/>
@@ -41305,8 +41155,8 @@
         <w:t xml:space="preserve">. CRC Press.</w:t>
       </w:r>
     </w:p>
-    <w:bookmarkEnd w:id="140"/>
-    <w:bookmarkStart w:id="142" w:name="ref-Weber2024DNAgeray"/>
+    <w:bookmarkEnd w:id="141"/>
+    <w:bookmarkStart w:id="143" w:name="ref-Weber2024DNAgeray"/>
     <w:p>
       <w:pPr>
         <w:pStyle w:val="Bibliography"/>
@@ -41349,7 +41199,7 @@
       <w:r>
         <w:t xml:space="preserve"> </w:t>
       </w:r>
-      <w:hyperlink r:id="rId141">
+      <w:hyperlink r:id="rId142">
         <w:r>
           <w:rPr>
             <w:rStyle w:val="Hyperlink"/>
@@ -41361,8 +41211,8 @@
         <w:t xml:space="preserve">.</w:t>
       </w:r>
     </w:p>
-    <w:bookmarkEnd w:id="142"/>
-    <w:bookmarkStart w:id="143" w:name="ref-williams_analysis_2002"/>
+    <w:bookmarkEnd w:id="143"/>
+    <w:bookmarkStart w:id="144" w:name="ref-williams_analysis_2002"/>
     <w:p>
       <w:pPr>
         <w:pStyle w:val="Bibliography"/>
@@ -41440,9 +41290,9 @@
         <w:t xml:space="preserve">. Academic Press.</w:t>
       </w:r>
     </w:p>
-    <w:bookmarkEnd w:id="143"/>
     <w:bookmarkEnd w:id="144"/>
     <w:bookmarkEnd w:id="145"/>
+    <w:bookmarkEnd w:id="146"/>
     <w:sectPr/>
   </w:body>
 </w:document>

</xml_diff>